<commit_message>
Cambios realizados pedidos por la Bernardita
</commit_message>
<xml_diff>
--- a/RESOURCES/Últimos cambios página WEB.docx
+++ b/RESOURCES/Últimos cambios página WEB.docx
@@ -1,6 +1,6 @@
 
 <file path=word/document.xml><?xml version="1.0" encoding="utf-8"?>
-<w:document xmlns:wpc="http://schemas.microsoft.com/office/word/2010/wordprocessingCanvas" xmlns:mo="http://schemas.microsoft.com/office/mac/office/2008/main" xmlns:mc="http://schemas.openxmlformats.org/markup-compatibility/2006" xmlns:mv="urn:schemas-microsoft-com:mac:vml" xmlns:o="urn:schemas-microsoft-com:office:office" xmlns:r="http://schemas.openxmlformats.org/officeDocument/2006/relationships" xmlns:m="http://schemas.openxmlformats.org/officeDocument/2006/math" xmlns:v="urn:schemas-microsoft-com:vml" xmlns:wp14="http://schemas.microsoft.com/office/word/2010/wordprocessingDrawing" xmlns:wp="http://schemas.openxmlformats.org/drawingml/2006/wordprocessingDrawing" xmlns:w10="urn:schemas-microsoft-com:office:word" xmlns:w="http://schemas.openxmlformats.org/wordprocessingml/2006/main" xmlns:w14="http://schemas.microsoft.com/office/word/2010/wordml" xmlns:w15="http://schemas.microsoft.com/office/word/2012/wordml" xmlns:wpg="http://schemas.microsoft.com/office/word/2010/wordprocessingGroup" xmlns:wpi="http://schemas.microsoft.com/office/word/2010/wordprocessingInk" xmlns:wne="http://schemas.microsoft.com/office/word/2006/wordml" xmlns:wps="http://schemas.microsoft.com/office/word/2010/wordprocessingShape" mc:Ignorable="w14 w15 wp14">
+<w:document xmlns:wpc="http://schemas.microsoft.com/office/word/2010/wordprocessingCanvas" xmlns:cx="http://schemas.microsoft.com/office/drawing/2014/chartex" xmlns:mc="http://schemas.openxmlformats.org/markup-compatibility/2006" xmlns:o="urn:schemas-microsoft-com:office:office" xmlns:r="http://schemas.openxmlformats.org/officeDocument/2006/relationships" xmlns:m="http://schemas.openxmlformats.org/officeDocument/2006/math" xmlns:v="urn:schemas-microsoft-com:vml" xmlns:wp14="http://schemas.microsoft.com/office/word/2010/wordprocessingDrawing" xmlns:wp="http://schemas.openxmlformats.org/drawingml/2006/wordprocessingDrawing" xmlns:w10="urn:schemas-microsoft-com:office:word" xmlns:w="http://schemas.openxmlformats.org/wordprocessingml/2006/main" xmlns:w14="http://schemas.microsoft.com/office/word/2010/wordml" xmlns:w15="http://schemas.microsoft.com/office/word/2012/wordml" xmlns:w16se="http://schemas.microsoft.com/office/word/2015/wordml/symex" xmlns:wpg="http://schemas.microsoft.com/office/word/2010/wordprocessingGroup" xmlns:wpi="http://schemas.microsoft.com/office/word/2010/wordprocessingInk" xmlns:wne="http://schemas.microsoft.com/office/word/2006/wordml" xmlns:wps="http://schemas.microsoft.com/office/word/2010/wordprocessingShape" mc:Ignorable="w14 w15 w16se wp14">
   <w:body>
     <w:p>
       <w:pPr>
@@ -168,7 +168,7 @@
           <w:noProof/>
           <w:sz w:val="24"/>
           <w:szCs w:val="24"/>
-          <w:lang w:val="en-US"/>
+          <w:lang w:eastAsia="es-CL"/>
         </w:rPr>
         <w:drawing>
           <wp:inline distT="0" distB="0" distL="0" distR="0" wp14:anchorId="05CEE13B" wp14:editId="6CA33673">
@@ -319,7 +319,7 @@
           <w:noProof/>
           <w:sz w:val="24"/>
           <w:szCs w:val="24"/>
-          <w:lang w:val="en-US"/>
+          <w:lang w:eastAsia="es-CL"/>
         </w:rPr>
         <w:drawing>
           <wp:inline distT="0" distB="0" distL="0" distR="0" wp14:anchorId="4C6CC573" wp14:editId="03DFA75F">
@@ -471,7 +471,7 @@
           <w:color w:val="000000"/>
           <w:sz w:val="24"/>
           <w:szCs w:val="24"/>
-          <w:lang w:val="en-US"/>
+          <w:lang w:eastAsia="es-CL"/>
         </w:rPr>
         <w:drawing>
           <wp:inline distT="0" distB="0" distL="0" distR="0" wp14:anchorId="36248BC7" wp14:editId="331327D6">
@@ -532,7 +532,19 @@
           <w:szCs w:val="24"/>
           <w:lang w:eastAsia="es-CL"/>
         </w:rPr>
-        <w:t>poner clientes aqui</w:t>
+        <w:t xml:space="preserve">poner clientes </w:t>
+      </w:r>
+      <w:r>
+        <w:rPr>
+          <w:rFonts w:ascii="Times New Roman" w:eastAsia="Times New Roman" w:hAnsi="Times New Roman" w:cs="Times New Roman"/>
+          <w:b/>
+          <w:bCs/>
+          <w:color w:val="000000"/>
+          <w:sz w:val="24"/>
+          <w:szCs w:val="24"/>
+          <w:lang w:eastAsia="es-CL"/>
+        </w:rPr>
+        <w:t>aquí ok</w:t>
       </w:r>
     </w:p>
     <w:p>
@@ -609,7 +621,7 @@
           <w:color w:val="000000"/>
           <w:sz w:val="24"/>
           <w:szCs w:val="24"/>
-          <w:lang w:val="en-US"/>
+          <w:lang w:eastAsia="es-CL"/>
         </w:rPr>
         <w:drawing>
           <wp:inline distT="0" distB="0" distL="0" distR="0" wp14:anchorId="00EC0EB8" wp14:editId="7AFD5160">
@@ -672,8 +684,18 @@
         </w:rPr>
         <w:t xml:space="preserve"> cambiar a negro de bienvenido</w:t>
       </w:r>
-      <w:bookmarkStart w:id="0" w:name="_GoBack"/>
-      <w:bookmarkEnd w:id="0"/>
+      <w:r>
+        <w:rPr>
+          <w:rFonts w:ascii="Times New Roman" w:eastAsia="Times New Roman" w:hAnsi="Times New Roman" w:cs="Times New Roman"/>
+          <w:b/>
+          <w:bCs/>
+          <w:color w:val="000000"/>
+          <w:sz w:val="24"/>
+          <w:szCs w:val="24"/>
+          <w:lang w:eastAsia="es-CL"/>
+        </w:rPr>
+        <w:t xml:space="preserve"> ok</w:t>
+      </w:r>
     </w:p>
     <w:p>
       <w:pPr>
@@ -761,7 +783,7 @@
           <w:color w:val="000000"/>
           <w:sz w:val="24"/>
           <w:szCs w:val="24"/>
-          <w:lang w:val="en-US"/>
+          <w:lang w:eastAsia="es-CL"/>
         </w:rPr>
         <w:drawing>
           <wp:inline distT="0" distB="0" distL="0" distR="0" wp14:anchorId="6327DA58" wp14:editId="0AF03AC3">
@@ -812,6 +834,18 @@
           </wp:inline>
         </w:drawing>
       </w:r>
+      <w:r>
+        <w:rPr>
+          <w:rFonts w:ascii="Times New Roman" w:eastAsia="Times New Roman" w:hAnsi="Times New Roman" w:cs="Times New Roman"/>
+          <w:b/>
+          <w:bCs/>
+          <w:color w:val="000000"/>
+          <w:sz w:val="24"/>
+          <w:szCs w:val="24"/>
+          <w:lang w:eastAsia="es-CL"/>
+        </w:rPr>
+        <w:t xml:space="preserve"> ok</w:t>
+      </w:r>
     </w:p>
     <w:p>
       <w:pPr>
@@ -929,7 +963,33 @@
           <w:szCs w:val="24"/>
           <w:lang w:eastAsia="es-CL"/>
         </w:rPr>
-        <w:t xml:space="preserve">Quienes somos : </w:t>
+        <w:t xml:space="preserve">Quienes </w:t>
+      </w:r>
+      <w:proofErr w:type="gramStart"/>
+      <w:r>
+        <w:rPr>
+          <w:rFonts w:ascii="Times New Roman" w:eastAsia="Times New Roman" w:hAnsi="Times New Roman" w:cs="Times New Roman"/>
+          <w:b/>
+          <w:bCs/>
+          <w:color w:val="000000"/>
+          <w:sz w:val="24"/>
+          <w:szCs w:val="24"/>
+          <w:lang w:eastAsia="es-CL"/>
+        </w:rPr>
+        <w:t>somos :</w:t>
+      </w:r>
+      <w:proofErr w:type="gramEnd"/>
+      <w:r>
+        <w:rPr>
+          <w:rFonts w:ascii="Times New Roman" w:eastAsia="Times New Roman" w:hAnsi="Times New Roman" w:cs="Times New Roman"/>
+          <w:b/>
+          <w:bCs/>
+          <w:color w:val="000000"/>
+          <w:sz w:val="24"/>
+          <w:szCs w:val="24"/>
+          <w:lang w:eastAsia="es-CL"/>
+        </w:rPr>
+        <w:t xml:space="preserve"> </w:t>
       </w:r>
     </w:p>
     <w:p>
@@ -984,7 +1044,7 @@
           <w:color w:val="000000"/>
           <w:sz w:val="24"/>
           <w:szCs w:val="24"/>
-          <w:lang w:val="en-US"/>
+          <w:lang w:eastAsia="es-CL"/>
         </w:rPr>
         <w:drawing>
           <wp:inline distT="0" distB="0" distL="0" distR="0" wp14:anchorId="3D0B07AF" wp14:editId="6B328AEE">
@@ -1129,7 +1189,7 @@
           <w:color w:val="000000"/>
           <w:sz w:val="24"/>
           <w:szCs w:val="24"/>
-          <w:lang w:val="en-US"/>
+          <w:lang w:eastAsia="es-CL"/>
         </w:rPr>
         <w:drawing>
           <wp:inline distT="0" distB="0" distL="0" distR="0" wp14:anchorId="0D08BBCF" wp14:editId="2319A4AE">
@@ -1288,7 +1348,7 @@
           <w:color w:val="000000"/>
           <w:sz w:val="24"/>
           <w:szCs w:val="24"/>
-          <w:lang w:val="en-US"/>
+          <w:lang w:eastAsia="es-CL"/>
         </w:rPr>
         <w:drawing>
           <wp:inline distT="0" distB="0" distL="0" distR="0" wp14:anchorId="29CF6EB2" wp14:editId="15D66115">
@@ -1339,29 +1399,42 @@
           </wp:inline>
         </w:drawing>
       </w:r>
-    </w:p>
-    <w:p>
-      <w:pPr>
-        <w:rPr>
-          <w:rFonts w:ascii="Times New Roman" w:eastAsia="Times New Roman" w:hAnsi="Times New Roman" w:cs="Times New Roman"/>
-          <w:b/>
-          <w:bCs/>
-          <w:color w:val="000000"/>
-          <w:sz w:val="24"/>
-          <w:szCs w:val="24"/>
-          <w:lang w:eastAsia="es-CL"/>
-        </w:rPr>
-      </w:pPr>
-      <w:r>
-        <w:rPr>
-          <w:rFonts w:ascii="Times New Roman" w:eastAsia="Times New Roman" w:hAnsi="Times New Roman" w:cs="Times New Roman"/>
-          <w:b/>
-          <w:bCs/>
-          <w:color w:val="000000"/>
-          <w:sz w:val="24"/>
-          <w:szCs w:val="24"/>
-          <w:lang w:eastAsia="es-CL"/>
-        </w:rPr>
+      <w:r>
+        <w:rPr>
+          <w:rFonts w:ascii="Times New Roman" w:eastAsia="Times New Roman" w:hAnsi="Times New Roman" w:cs="Times New Roman"/>
+          <w:b/>
+          <w:bCs/>
+          <w:color w:val="000000"/>
+          <w:sz w:val="24"/>
+          <w:szCs w:val="24"/>
+          <w:lang w:eastAsia="es-CL"/>
+        </w:rPr>
+        <w:t>OK</w:t>
+      </w:r>
+    </w:p>
+    <w:p>
+      <w:pPr>
+        <w:rPr>
+          <w:rFonts w:ascii="Times New Roman" w:eastAsia="Times New Roman" w:hAnsi="Times New Roman" w:cs="Times New Roman"/>
+          <w:b/>
+          <w:bCs/>
+          <w:color w:val="000000"/>
+          <w:sz w:val="24"/>
+          <w:szCs w:val="24"/>
+          <w:lang w:eastAsia="es-CL"/>
+        </w:rPr>
+      </w:pPr>
+      <w:r>
+        <w:rPr>
+          <w:rFonts w:ascii="Times New Roman" w:eastAsia="Times New Roman" w:hAnsi="Times New Roman" w:cs="Times New Roman"/>
+          <w:b/>
+          <w:bCs/>
+          <w:color w:val="000000"/>
+          <w:sz w:val="24"/>
+          <w:szCs w:val="24"/>
+          <w:lang w:eastAsia="es-CL"/>
+        </w:rPr>
+        <w:lastRenderedPageBreak/>
         <w:br w:type="page"/>
       </w:r>
     </w:p>
@@ -1455,7 +1528,7 @@
           <w:color w:val="000000"/>
           <w:sz w:val="24"/>
           <w:szCs w:val="24"/>
-          <w:lang w:val="en-US"/>
+          <w:lang w:eastAsia="es-CL"/>
         </w:rPr>
         <w:drawing>
           <wp:inline distT="0" distB="0" distL="0" distR="0" wp14:anchorId="5C5721DE" wp14:editId="15BB272E">
@@ -1506,6 +1579,18 @@
           </wp:inline>
         </w:drawing>
       </w:r>
+      <w:r>
+        <w:rPr>
+          <w:rFonts w:ascii="Times New Roman" w:eastAsia="Times New Roman" w:hAnsi="Times New Roman" w:cs="Times New Roman"/>
+          <w:b/>
+          <w:bCs/>
+          <w:color w:val="000000"/>
+          <w:sz w:val="24"/>
+          <w:szCs w:val="24"/>
+          <w:lang w:eastAsia="es-CL"/>
+        </w:rPr>
+        <w:t>ok</w:t>
+      </w:r>
     </w:p>
     <w:p>
       <w:pPr>
@@ -1690,7 +1775,7 @@
           <w:color w:val="000000"/>
           <w:sz w:val="24"/>
           <w:szCs w:val="24"/>
-          <w:lang w:val="en-US"/>
+          <w:lang w:eastAsia="es-CL"/>
         </w:rPr>
         <w:drawing>
           <wp:inline distT="0" distB="0" distL="0" distR="0" wp14:anchorId="47DAC7E8" wp14:editId="2F33F1F7">
@@ -1741,6 +1826,18 @@
           </wp:inline>
         </w:drawing>
       </w:r>
+      <w:r>
+        <w:rPr>
+          <w:rFonts w:ascii="Times New Roman" w:eastAsia="Times New Roman" w:hAnsi="Times New Roman" w:cs="Times New Roman"/>
+          <w:b/>
+          <w:bCs/>
+          <w:color w:val="000000"/>
+          <w:sz w:val="24"/>
+          <w:szCs w:val="24"/>
+          <w:lang w:eastAsia="es-CL"/>
+        </w:rPr>
+        <w:t>ok</w:t>
+      </w:r>
     </w:p>
     <w:p>
       <w:pPr>
@@ -1801,7 +1898,7 @@
           <w:noProof/>
           <w:sz w:val="24"/>
           <w:szCs w:val="24"/>
-          <w:lang w:val="en-US"/>
+          <w:lang w:eastAsia="es-CL"/>
         </w:rPr>
         <w:drawing>
           <wp:inline distT="0" distB="0" distL="0" distR="0" wp14:anchorId="76D64CAC" wp14:editId="16484851">
@@ -1852,6 +1949,17 @@
           </wp:inline>
         </w:drawing>
       </w:r>
+      <w:r>
+        <w:rPr>
+          <w:rFonts w:ascii="Times New Roman" w:hAnsi="Times New Roman" w:cs="Times New Roman"/>
+          <w:b/>
+          <w:sz w:val="24"/>
+          <w:szCs w:val="24"/>
+        </w:rPr>
+        <w:t xml:space="preserve"> OK</w:t>
+      </w:r>
+      <w:bookmarkStart w:id="0" w:name="_GoBack"/>
+      <w:bookmarkEnd w:id="0"/>
     </w:p>
     <w:p>
       <w:pPr>
@@ -1871,6 +1979,15 @@
         </w:rPr>
         <w:t xml:space="preserve">TEXTO: </w:t>
       </w:r>
+      <w:r>
+        <w:rPr>
+          <w:rFonts w:ascii="Times New Roman" w:hAnsi="Times New Roman" w:cs="Times New Roman"/>
+          <w:b/>
+          <w:sz w:val="24"/>
+          <w:szCs w:val="24"/>
+        </w:rPr>
+        <w:t xml:space="preserve"> OK</w:t>
+      </w:r>
     </w:p>
     <w:p>
       <w:pPr>
@@ -1954,7 +2071,27 @@
           <w:sz w:val="24"/>
           <w:szCs w:val="24"/>
         </w:rPr>
-        <w:t>. Respetamos su presupuesto. Sacar el LE.</w:t>
+        <w:t xml:space="preserve">. Respetamos su presupuesto. Sacar </w:t>
+      </w:r>
+      <w:proofErr w:type="spellStart"/>
+      <w:r>
+        <w:rPr>
+          <w:rFonts w:ascii="Times New Roman" w:hAnsi="Times New Roman" w:cs="Times New Roman"/>
+          <w:b/>
+          <w:sz w:val="24"/>
+          <w:szCs w:val="24"/>
+        </w:rPr>
+        <w:t>el</w:t>
+      </w:r>
+      <w:proofErr w:type="spellEnd"/>
+      <w:r>
+        <w:rPr>
+          <w:rFonts w:ascii="Times New Roman" w:hAnsi="Times New Roman" w:cs="Times New Roman"/>
+          <w:b/>
+          <w:sz w:val="24"/>
+          <w:szCs w:val="24"/>
+        </w:rPr>
+        <w:t xml:space="preserve"> LE.</w:t>
       </w:r>
     </w:p>
     <w:p>
@@ -2054,7 +2191,7 @@
           <w:noProof/>
           <w:sz w:val="24"/>
           <w:szCs w:val="24"/>
-          <w:lang w:val="en-US"/>
+          <w:lang w:eastAsia="es-CL"/>
         </w:rPr>
         <w:drawing>
           <wp:inline distT="0" distB="0" distL="0" distR="0" wp14:anchorId="6E0AF934" wp14:editId="36073F6B">
@@ -2180,16 +2317,76 @@
           <w:sz w:val="24"/>
           <w:szCs w:val="24"/>
         </w:rPr>
-        <w:t xml:space="preserve">. Es decir pasar todos los Mbytes del correo de gerencia a contactos. </w:t>
-      </w:r>
-      <w:r>
-        <w:rPr>
-          <w:rFonts w:ascii="Times New Roman" w:hAnsi="Times New Roman" w:cs="Times New Roman"/>
-          <w:b/>
-          <w:sz w:val="24"/>
-          <w:szCs w:val="24"/>
-        </w:rPr>
-        <w:t xml:space="preserve"> Lo pensé mejor y tienes razón porque se ve más cercano que gerencia. Por ende quedarán 4 correos:</w:t>
+        <w:t xml:space="preserve">. Es </w:t>
+      </w:r>
+      <w:proofErr w:type="gramStart"/>
+      <w:r>
+        <w:rPr>
+          <w:rFonts w:ascii="Times New Roman" w:hAnsi="Times New Roman" w:cs="Times New Roman"/>
+          <w:b/>
+          <w:sz w:val="24"/>
+          <w:szCs w:val="24"/>
+        </w:rPr>
+        <w:t>decir</w:t>
+      </w:r>
+      <w:proofErr w:type="gramEnd"/>
+      <w:r>
+        <w:rPr>
+          <w:rFonts w:ascii="Times New Roman" w:hAnsi="Times New Roman" w:cs="Times New Roman"/>
+          <w:b/>
+          <w:sz w:val="24"/>
+          <w:szCs w:val="24"/>
+        </w:rPr>
+        <w:t xml:space="preserve"> pasar todos los </w:t>
+      </w:r>
+      <w:proofErr w:type="spellStart"/>
+      <w:r>
+        <w:rPr>
+          <w:rFonts w:ascii="Times New Roman" w:hAnsi="Times New Roman" w:cs="Times New Roman"/>
+          <w:b/>
+          <w:sz w:val="24"/>
+          <w:szCs w:val="24"/>
+        </w:rPr>
+        <w:t>Mbytes</w:t>
+      </w:r>
+      <w:proofErr w:type="spellEnd"/>
+      <w:r>
+        <w:rPr>
+          <w:rFonts w:ascii="Times New Roman" w:hAnsi="Times New Roman" w:cs="Times New Roman"/>
+          <w:b/>
+          <w:sz w:val="24"/>
+          <w:szCs w:val="24"/>
+        </w:rPr>
+        <w:t xml:space="preserve"> del correo de gerencia a contactos. </w:t>
+      </w:r>
+      <w:r>
+        <w:rPr>
+          <w:rFonts w:ascii="Times New Roman" w:hAnsi="Times New Roman" w:cs="Times New Roman"/>
+          <w:b/>
+          <w:sz w:val="24"/>
+          <w:szCs w:val="24"/>
+        </w:rPr>
+        <w:t xml:space="preserve"> Lo pensé mejor y tienes razón porque se ve más cercano que gerencia. Por </w:t>
+      </w:r>
+      <w:proofErr w:type="gramStart"/>
+      <w:r>
+        <w:rPr>
+          <w:rFonts w:ascii="Times New Roman" w:hAnsi="Times New Roman" w:cs="Times New Roman"/>
+          <w:b/>
+          <w:sz w:val="24"/>
+          <w:szCs w:val="24"/>
+        </w:rPr>
+        <w:t>ende</w:t>
+      </w:r>
+      <w:proofErr w:type="gramEnd"/>
+      <w:r>
+        <w:rPr>
+          <w:rFonts w:ascii="Times New Roman" w:hAnsi="Times New Roman" w:cs="Times New Roman"/>
+          <w:b/>
+          <w:sz w:val="24"/>
+          <w:szCs w:val="24"/>
+        </w:rPr>
+        <w:t xml:space="preserve"> quedarán 4 correos:</w:t>
       </w:r>
     </w:p>
     <w:p>
@@ -2242,8 +2439,8 @@
 </file>
 
 <file path=word/numbering.xml><?xml version="1.0" encoding="utf-8"?>
-<w:numbering xmlns:wpc="http://schemas.microsoft.com/office/word/2010/wordprocessingCanvas" xmlns:mo="http://schemas.microsoft.com/office/mac/office/2008/main" xmlns:mc="http://schemas.openxmlformats.org/markup-compatibility/2006" xmlns:mv="urn:schemas-microsoft-com:mac:vml" xmlns:o="urn:schemas-microsoft-com:office:office" xmlns:r="http://schemas.openxmlformats.org/officeDocument/2006/relationships" xmlns:m="http://schemas.openxmlformats.org/officeDocument/2006/math" xmlns:v="urn:schemas-microsoft-com:vml" xmlns:wp14="http://schemas.microsoft.com/office/word/2010/wordprocessingDrawing" xmlns:wp="http://schemas.openxmlformats.org/drawingml/2006/wordprocessingDrawing" xmlns:w10="urn:schemas-microsoft-com:office:word" xmlns:w="http://schemas.openxmlformats.org/wordprocessingml/2006/main" xmlns:w14="http://schemas.microsoft.com/office/word/2010/wordml" xmlns:w15="http://schemas.microsoft.com/office/word/2012/wordml" xmlns:wpg="http://schemas.microsoft.com/office/word/2010/wordprocessingGroup" xmlns:wpi="http://schemas.microsoft.com/office/word/2010/wordprocessingInk" xmlns:wne="http://schemas.microsoft.com/office/word/2006/wordml" xmlns:wps="http://schemas.microsoft.com/office/word/2010/wordprocessingShape" mc:Ignorable="w14 w15 wp14">
-  <w:abstractNum w:abstractNumId="0">
+<w:numbering xmlns:wpc="http://schemas.microsoft.com/office/word/2010/wordprocessingCanvas" xmlns:cx="http://schemas.microsoft.com/office/drawing/2014/chartex" xmlns:mc="http://schemas.openxmlformats.org/markup-compatibility/2006" xmlns:o="urn:schemas-microsoft-com:office:office" xmlns:r="http://schemas.openxmlformats.org/officeDocument/2006/relationships" xmlns:m="http://schemas.openxmlformats.org/officeDocument/2006/math" xmlns:v="urn:schemas-microsoft-com:vml" xmlns:wp14="http://schemas.microsoft.com/office/word/2010/wordprocessingDrawing" xmlns:wp="http://schemas.openxmlformats.org/drawingml/2006/wordprocessingDrawing" xmlns:w10="urn:schemas-microsoft-com:office:word" xmlns:w="http://schemas.openxmlformats.org/wordprocessingml/2006/main" xmlns:w14="http://schemas.microsoft.com/office/word/2010/wordml" xmlns:w15="http://schemas.microsoft.com/office/word/2012/wordml" xmlns:w16se="http://schemas.microsoft.com/office/word/2015/wordml/symex" xmlns:wpg="http://schemas.microsoft.com/office/word/2010/wordprocessingGroup" xmlns:wpi="http://schemas.microsoft.com/office/word/2010/wordprocessingInk" xmlns:wne="http://schemas.microsoft.com/office/word/2006/wordml" xmlns:wps="http://schemas.microsoft.com/office/word/2010/wordprocessingShape" mc:Ignorable="w14 w15 w16se wp14">
+  <w:abstractNum w:abstractNumId="0" w15:restartNumberingAfterBreak="0">
     <w:nsid w:val="1AF54DCA"/>
     <w:multiLevelType w:val="multilevel"/>
     <w:tmpl w:val="0728F25E"/>
@@ -2399,7 +2596,7 @@
 </file>
 
 <file path=word/styles.xml><?xml version="1.0" encoding="utf-8"?>
-<w:styles xmlns:mc="http://schemas.openxmlformats.org/markup-compatibility/2006" xmlns:r="http://schemas.openxmlformats.org/officeDocument/2006/relationships" xmlns:w="http://schemas.openxmlformats.org/wordprocessingml/2006/main" xmlns:w14="http://schemas.microsoft.com/office/word/2010/wordml" xmlns:w15="http://schemas.microsoft.com/office/word/2012/wordml" mc:Ignorable="w14 w15">
+<w:styles xmlns:mc="http://schemas.openxmlformats.org/markup-compatibility/2006" xmlns:r="http://schemas.openxmlformats.org/officeDocument/2006/relationships" xmlns:w="http://schemas.openxmlformats.org/wordprocessingml/2006/main" xmlns:w14="http://schemas.microsoft.com/office/word/2010/wordml" xmlns:w15="http://schemas.microsoft.com/office/word/2012/wordml" xmlns:w16se="http://schemas.microsoft.com/office/word/2015/wordml/symex" mc:Ignorable="w14 w15 w16se">
   <w:docDefaults>
     <w:rPrDefault>
       <w:rPr>
@@ -2415,7 +2612,7 @@
       </w:pPr>
     </w:pPrDefault>
   </w:docDefaults>
-  <w:latentStyles w:defLockedState="0" w:defUIPriority="99" w:defSemiHidden="0" w:defUnhideWhenUsed="0" w:defQFormat="0" w:count="382">
+  <w:latentStyles w:defLockedState="0" w:defUIPriority="99" w:defSemiHidden="0" w:defUnhideWhenUsed="0" w:defQFormat="0" w:count="371">
     <w:lsdException w:name="Normal" w:uiPriority="0" w:qFormat="1"/>
     <w:lsdException w:name="heading 1" w:uiPriority="9" w:qFormat="1"/>
     <w:lsdException w:name="heading 2" w:semiHidden="1" w:uiPriority="9" w:unhideWhenUsed="1" w:qFormat="1"/>
@@ -2787,8 +2984,6 @@
     <w:lsdException w:name="List Table 5 Dark Accent 6" w:uiPriority="50"/>
     <w:lsdException w:name="List Table 6 Colorful Accent 6" w:uiPriority="51"/>
     <w:lsdException w:name="List Table 7 Colorful Accent 6" w:uiPriority="52"/>
-    <w:lsdException w:name="Mention" w:semiHidden="1" w:unhideWhenUsed="1"/>
-    <w:lsdException w:name="Smart Hyperlink" w:semiHidden="1" w:unhideWhenUsed="1"/>
   </w:latentStyles>
   <w:style w:type="paragraph" w:default="1" w:styleId="Normal">
     <w:name w:val="Normal"/>

</xml_diff>

<commit_message>
Se agregan archivos destinados a envio de correo
</commit_message>
<xml_diff>
--- a/RESOURCES/Últimos cambios página WEB.docx
+++ b/RESOURCES/Últimos cambios página WEB.docx
@@ -1958,8 +1958,6 @@
         </w:rPr>
         <w:t xml:space="preserve"> OK</w:t>
       </w:r>
-      <w:bookmarkStart w:id="0" w:name="_GoBack"/>
-      <w:bookmarkEnd w:id="0"/>
     </w:p>
     <w:p>
       <w:pPr>
@@ -2242,6 +2240,17 @@
           </wp:inline>
         </w:drawing>
       </w:r>
+      <w:r>
+        <w:rPr>
+          <w:rFonts w:ascii="Times New Roman" w:hAnsi="Times New Roman" w:cs="Times New Roman"/>
+          <w:b/>
+          <w:sz w:val="24"/>
+          <w:szCs w:val="24"/>
+        </w:rPr>
+        <w:t xml:space="preserve"> ok</w:t>
+      </w:r>
+      <w:bookmarkStart w:id="0" w:name="_GoBack"/>
+      <w:bookmarkEnd w:id="0"/>
     </w:p>
     <w:p>
       <w:pPr>

</xml_diff>